<commit_message>
add save result to file
</commit_message>
<xml_diff>
--- a/Template.docx
+++ b/Template.docx
@@ -5,73 +5,42 @@
     <w:p>
       <m:oMathPara>
         <m:oMath>
-          <m:sSup>
-            <m:sSupPr>
+          <m:nary>
+            <m:naryPr>
+              <m:chr m:val="∑"/>
+              <m:limLoc m:val="subSup"/>
               <m:ctrlPr>
                 <w:rPr>
                   <w:rFonts w:ascii="Cambria Math" w:hAnsi="Cambria Math"/>
-                  <w:bCs/>
                   <w:i/>
                 </w:rPr>
               </m:ctrlPr>
-            </m:sSupPr>
+            </m:naryPr>
+            <m:sub>
+              <m:r>
+                <w:rPr>
+                  <w:rFonts w:ascii="Cambria Math" w:hAnsi="Cambria Math"/>
+                </w:rPr>
+                <m:t>i=1</m:t>
+              </m:r>
+            </m:sub>
+            <m:sup>
+              <m:r>
+                <w:rPr>
+                  <w:rFonts w:ascii="Cambria Math" w:hAnsi="Cambria Math"/>
+                </w:rPr>
+                <m:t>5</m:t>
+              </m:r>
+            </m:sup>
             <m:e>
               <m:r>
                 <w:rPr>
                   <w:rFonts w:ascii="Cambria Math" w:hAnsi="Cambria Math"/>
                 </w:rPr>
-                <m:t>f</m:t>
+                <m:t>x</m:t>
               </m:r>
             </m:e>
-            <m:sup>
-              <m:r>
-                <w:rPr>
-                  <w:rFonts w:ascii="Cambria Math" w:hAnsi="Cambria Math"/>
-                </w:rPr>
-                <m:t>'</m:t>
-              </m:r>
-            </m:sup>
-          </m:sSup>
-          <m:d>
-            <m:dPr>
-              <m:ctrlPr>
-                <w:rPr>
-                  <w:rFonts w:ascii="Cambria Math" w:hAnsi="Cambria Math"/>
-                  <w:bCs/>
-                  <w:i/>
-                </w:rPr>
-              </m:ctrlPr>
-            </m:dPr>
-            <m:e>
-              <m:f>
-                <m:fPr>
-                  <m:ctrlPr>
-                    <w:rPr>
-                      <w:rFonts w:ascii="Cambria Math" w:hAnsi="Cambria Math"/>
-                      <w:bCs/>
-                      <w:i/>
-                    </w:rPr>
-                  </m:ctrlPr>
-                </m:fPr>
-                <m:num>
-                  <m:r>
-                    <w:rPr>
-                      <w:rFonts w:ascii="Cambria Math" w:hAnsi="Cambria Math"/>
-                    </w:rPr>
-                    <m:t>x</m:t>
-                  </m:r>
-                </m:num>
-                <m:den>
-                  <m:r>
-                    <w:rPr>
-                      <w:rFonts w:ascii="Cambria Math" w:hAnsi="Cambria Math"/>
-                    </w:rPr>
-                    <m:t>y</m:t>
-                  </m:r>
-                </m:den>
-              </m:f>
-            </m:e>
-          </m:d>
+          </m:nary>
         </m:oMath>
       </m:oMathPara>
     </w:p>

</xml_diff>